<commit_message>
updated deliverable 1 doc
</commit_message>
<xml_diff>
--- a/Deliverable1_Team_Project.docx
+++ b/Deliverable1_Team_Project.docx
@@ -6,6 +6,7 @@
       <w:pPr>
         <w:jc w:val="center"/>
         <w:rPr>
+          <w:rFonts w:ascii="Times New Roman" w:hAnsi="Times New Roman" w:cs="Times New Roman"/>
           <w:lang w:val="en-US"/>
         </w:rPr>
       </w:pPr>
@@ -14,13 +15,15 @@
       <w:pPr>
         <w:jc w:val="center"/>
         <w:rPr>
-          <w:lang w:val="en-US"/>
-        </w:rPr>
-      </w:pPr>
-    </w:p>
-    <w:p>
-      <w:pPr>
-        <w:rPr>
+          <w:rFonts w:ascii="Times New Roman" w:hAnsi="Times New Roman" w:cs="Times New Roman"/>
+          <w:lang w:val="en-US"/>
+        </w:rPr>
+      </w:pPr>
+    </w:p>
+    <w:p>
+      <w:pPr>
+        <w:rPr>
+          <w:rFonts w:ascii="Times New Roman" w:hAnsi="Times New Roman" w:cs="Times New Roman"/>
           <w:lang w:val="en-US"/>
         </w:rPr>
       </w:pPr>
@@ -29,6 +32,7 @@
       <w:pPr>
         <w:jc w:val="center"/>
         <w:rPr>
+          <w:rFonts w:ascii="Times New Roman" w:hAnsi="Times New Roman" w:cs="Times New Roman"/>
           <w:lang w:val="en-US"/>
         </w:rPr>
       </w:pPr>
@@ -37,6 +41,7 @@
       <w:pPr>
         <w:jc w:val="center"/>
         <w:rPr>
+          <w:rFonts w:ascii="Times New Roman" w:hAnsi="Times New Roman" w:cs="Times New Roman"/>
           <w:lang w:val="en-US"/>
         </w:rPr>
       </w:pPr>
@@ -45,6 +50,7 @@
       <w:pPr>
         <w:jc w:val="center"/>
         <w:rPr>
+          <w:rFonts w:ascii="Times New Roman" w:hAnsi="Times New Roman" w:cs="Times New Roman"/>
           <w:lang w:val="en-US"/>
         </w:rPr>
       </w:pPr>
@@ -53,6 +59,7 @@
       <w:pPr>
         <w:jc w:val="center"/>
         <w:rPr>
+          <w:rFonts w:ascii="Times New Roman" w:hAnsi="Times New Roman" w:cs="Times New Roman"/>
           <w:lang w:val="en-US"/>
         </w:rPr>
       </w:pPr>
@@ -61,6 +68,7 @@
       <w:pPr>
         <w:jc w:val="center"/>
         <w:rPr>
+          <w:rFonts w:ascii="Times New Roman" w:hAnsi="Times New Roman" w:cs="Times New Roman"/>
           <w:lang w:val="en-US"/>
         </w:rPr>
       </w:pPr>
@@ -69,272 +77,994 @@
       <w:pPr>
         <w:jc w:val="center"/>
         <w:rPr>
+          <w:rFonts w:ascii="Times New Roman" w:hAnsi="Times New Roman" w:cs="Times New Roman"/>
           <w:sz w:val="52"/>
           <w:szCs w:val="52"/>
           <w:lang w:val="en-US"/>
         </w:rPr>
       </w:pPr>
-      <w:r>
-        <w:rPr>
+    </w:p>
+    <w:p>
+      <w:pPr>
+        <w:jc w:val="center"/>
+        <w:rPr>
+          <w:rFonts w:ascii="Times New Roman" w:hAnsi="Times New Roman" w:cs="Times New Roman"/>
           <w:sz w:val="52"/>
           <w:szCs w:val="52"/>
           <w:lang w:val="en-US"/>
         </w:rPr>
-        <w:t>Deliverable 1</w:t>
-      </w:r>
+      </w:pPr>
     </w:p>
     <w:p>
       <w:pPr>
         <w:jc w:val="center"/>
         <w:rPr>
+          <w:rFonts w:ascii="Times New Roman" w:hAnsi="Times New Roman" w:cs="Times New Roman"/>
+          <w:sz w:val="32"/>
+          <w:szCs w:val="32"/>
+          <w:lang w:val="en-US"/>
+        </w:rPr>
+      </w:pPr>
+      <w:r>
+        <w:rPr>
+          <w:rFonts w:ascii="Times New Roman" w:hAnsi="Times New Roman" w:cs="Times New Roman"/>
           <w:sz w:val="52"/>
           <w:szCs w:val="52"/>
           <w:lang w:val="en-US"/>
         </w:rPr>
-      </w:pPr>
-      <w:r>
-        <w:rPr>
-          <w:sz w:val="52"/>
-          <w:szCs w:val="52"/>
-          <w:lang w:val="en-US"/>
-        </w:rPr>
-        <w:t>System Development</w:t>
+        <w:t xml:space="preserve">Cover page </w:t>
       </w:r>
     </w:p>
     <w:p>
       <w:pPr>
         <w:jc w:val="center"/>
         <w:rPr>
-          <w:sz w:val="52"/>
-          <w:szCs w:val="52"/>
-          <w:lang w:val="en-US"/>
-        </w:rPr>
-      </w:pPr>
-      <w:r>
-        <w:rPr>
-          <w:sz w:val="52"/>
-          <w:szCs w:val="52"/>
-          <w:lang w:val="en-US"/>
-        </w:rPr>
-        <w:t>Section 1</w:t>
-      </w:r>
-    </w:p>
-    <w:p>
-      <w:pPr>
-        <w:jc w:val="center"/>
-        <w:rPr>
-          <w:sz w:val="48"/>
-          <w:szCs w:val="48"/>
-          <w:lang w:val="en-US"/>
-        </w:rPr>
-      </w:pPr>
-      <w:r>
-        <w:rPr>
-          <w:sz w:val="48"/>
-          <w:szCs w:val="48"/>
-          <w:lang w:val="en-US"/>
-        </w:rPr>
-        <w:t>Team Orange</w:t>
-      </w:r>
-    </w:p>
-    <w:p>
-      <w:pPr>
-        <w:jc w:val="center"/>
-        <w:rPr>
+          <w:rFonts w:ascii="Times New Roman" w:hAnsi="Times New Roman" w:cs="Times New Roman"/>
           <w:sz w:val="32"/>
           <w:szCs w:val="32"/>
           <w:lang w:val="en-US"/>
         </w:rPr>
       </w:pPr>
-      <w:proofErr w:type="spellStart"/>
-      <w:r>
-        <w:rPr>
+    </w:p>
+    <w:p>
+      <w:pPr>
+        <w:jc w:val="center"/>
+        <w:rPr>
+          <w:rFonts w:ascii="Times New Roman" w:hAnsi="Times New Roman" w:cs="Times New Roman"/>
           <w:sz w:val="32"/>
           <w:szCs w:val="32"/>
           <w:lang w:val="en-US"/>
         </w:rPr>
-        <w:t>Jiamin</w:t>
-      </w:r>
-      <w:proofErr w:type="spellEnd"/>
-      <w:r>
-        <w:rPr>
+      </w:pPr>
+    </w:p>
+    <w:p>
+      <w:pPr>
+        <w:jc w:val="center"/>
+        <w:rPr>
+          <w:rFonts w:ascii="Times New Roman" w:hAnsi="Times New Roman" w:cs="Times New Roman"/>
           <w:sz w:val="32"/>
           <w:szCs w:val="32"/>
           <w:lang w:val="en-US"/>
         </w:rPr>
-        <w:t xml:space="preserve"> Yuan</w:t>
-      </w:r>
+      </w:pPr>
     </w:p>
     <w:p>
       <w:pPr>
         <w:jc w:val="center"/>
         <w:rPr>
+          <w:rFonts w:ascii="Times New Roman" w:hAnsi="Times New Roman" w:cs="Times New Roman"/>
           <w:sz w:val="32"/>
           <w:szCs w:val="32"/>
           <w:lang w:val="en-US"/>
         </w:rPr>
       </w:pPr>
-      <w:r>
-        <w:rPr>
+    </w:p>
+    <w:p>
+      <w:pPr>
+        <w:rPr>
+          <w:rFonts w:ascii="Times New Roman" w:hAnsi="Times New Roman" w:cs="Times New Roman"/>
           <w:sz w:val="32"/>
           <w:szCs w:val="32"/>
           <w:lang w:val="en-US"/>
         </w:rPr>
-        <w:t>Dinal Patel</w:t>
-      </w:r>
-    </w:p>
-    <w:p>
-      <w:pPr>
-        <w:jc w:val="center"/>
-        <w:rPr>
+      </w:pPr>
+    </w:p>
+    <w:p>
+      <w:pPr>
+        <w:rPr>
+          <w:rFonts w:ascii="Times New Roman" w:hAnsi="Times New Roman" w:cs="Times New Roman"/>
           <w:sz w:val="32"/>
           <w:szCs w:val="32"/>
           <w:lang w:val="en-US"/>
         </w:rPr>
       </w:pPr>
-      <w:r>
-        <w:rPr>
+    </w:p>
+    <w:p>
+      <w:pPr>
+        <w:rPr>
+          <w:rFonts w:ascii="Times New Roman" w:hAnsi="Times New Roman" w:cs="Times New Roman"/>
           <w:sz w:val="32"/>
           <w:szCs w:val="32"/>
           <w:lang w:val="en-US"/>
         </w:rPr>
-        <w:t xml:space="preserve">Craig Justin </w:t>
-      </w:r>
-      <w:proofErr w:type="spellStart"/>
-      <w:r>
-        <w:rPr>
+      </w:pPr>
+    </w:p>
+    <w:p>
+      <w:pPr>
+        <w:rPr>
+          <w:rFonts w:ascii="Times New Roman" w:hAnsi="Times New Roman" w:cs="Times New Roman"/>
           <w:sz w:val="32"/>
           <w:szCs w:val="32"/>
           <w:lang w:val="en-US"/>
         </w:rPr>
-        <w:t>Balibalos</w:t>
-      </w:r>
-      <w:proofErr w:type="spellEnd"/>
-    </w:p>
-    <w:p>
-      <w:pPr>
-        <w:jc w:val="center"/>
-        <w:rPr>
+      </w:pPr>
+    </w:p>
+    <w:p>
+      <w:pPr>
+        <w:rPr>
+          <w:rFonts w:ascii="Times New Roman" w:hAnsi="Times New Roman" w:cs="Times New Roman"/>
           <w:sz w:val="32"/>
           <w:szCs w:val="32"/>
           <w:lang w:val="en-US"/>
         </w:rPr>
       </w:pPr>
-      <w:proofErr w:type="spellStart"/>
-      <w:r>
-        <w:rPr>
+    </w:p>
+    <w:p>
+      <w:pPr>
+        <w:rPr>
+          <w:rFonts w:ascii="Times New Roman" w:hAnsi="Times New Roman" w:cs="Times New Roman"/>
           <w:sz w:val="32"/>
           <w:szCs w:val="32"/>
           <w:lang w:val="en-US"/>
         </w:rPr>
-        <w:t>Alihan</w:t>
-      </w:r>
-      <w:proofErr w:type="spellEnd"/>
-      <w:r>
-        <w:rPr>
+      </w:pPr>
+    </w:p>
+    <w:p>
+      <w:pPr>
+        <w:rPr>
+          <w:rFonts w:ascii="Times New Roman" w:hAnsi="Times New Roman" w:cs="Times New Roman"/>
           <w:sz w:val="32"/>
           <w:szCs w:val="32"/>
           <w:lang w:val="en-US"/>
         </w:rPr>
-        <w:t xml:space="preserve"> </w:t>
-      </w:r>
-      <w:proofErr w:type="spellStart"/>
-      <w:r>
-        <w:rPr>
+      </w:pPr>
+    </w:p>
+    <w:p>
+      <w:pPr>
+        <w:rPr>
+          <w:rFonts w:ascii="Times New Roman" w:hAnsi="Times New Roman" w:cs="Times New Roman"/>
           <w:sz w:val="32"/>
           <w:szCs w:val="32"/>
           <w:lang w:val="en-US"/>
         </w:rPr>
-        <w:t>Djamankulov</w:t>
-      </w:r>
-      <w:proofErr w:type="spellEnd"/>
-    </w:p>
-    <w:p>
-      <w:pPr>
-        <w:jc w:val="center"/>
-        <w:rPr>
+      </w:pPr>
+    </w:p>
+    <w:p>
+      <w:pPr>
+        <w:rPr>
+          <w:rFonts w:ascii="Times New Roman" w:hAnsi="Times New Roman" w:cs="Times New Roman"/>
           <w:sz w:val="32"/>
           <w:szCs w:val="32"/>
           <w:lang w:val="en-US"/>
         </w:rPr>
       </w:pPr>
-      <w:r>
-        <w:rPr>
-          <w:sz w:val="32"/>
-          <w:szCs w:val="32"/>
-          <w:lang w:val="en-US"/>
-        </w:rPr>
-        <w:t xml:space="preserve">Ibrahim </w:t>
-      </w:r>
-      <w:proofErr w:type="spellStart"/>
-      <w:r>
-        <w:rPr>
-          <w:sz w:val="32"/>
-          <w:szCs w:val="32"/>
-          <w:lang w:val="en-US"/>
-        </w:rPr>
-        <w:t>Awad</w:t>
-      </w:r>
-      <w:proofErr w:type="spellEnd"/>
-    </w:p>
-    <w:p>
-      <w:pPr>
-        <w:jc w:val="center"/>
-        <w:rPr>
-          <w:sz w:val="32"/>
-          <w:szCs w:val="32"/>
-          <w:lang w:val="en-US"/>
-        </w:rPr>
-      </w:pPr>
-    </w:p>
-    <w:p>
-      <w:pPr>
-        <w:jc w:val="center"/>
-        <w:rPr>
-          <w:sz w:val="32"/>
-          <w:szCs w:val="32"/>
-          <w:lang w:val="en-US"/>
-        </w:rPr>
-      </w:pPr>
-    </w:p>
-    <w:p>
-      <w:pPr>
-        <w:jc w:val="center"/>
-        <w:rPr>
-          <w:sz w:val="32"/>
-          <w:szCs w:val="32"/>
-          <w:lang w:val="en-US"/>
-        </w:rPr>
-      </w:pPr>
-    </w:p>
-    <w:p>
-      <w:pPr>
-        <w:jc w:val="center"/>
-        <w:rPr>
-          <w:sz w:val="32"/>
-          <w:szCs w:val="32"/>
-          <w:lang w:val="en-US"/>
-        </w:rPr>
-      </w:pPr>
-    </w:p>
-    <w:p>
-      <w:pPr>
-        <w:jc w:val="center"/>
-        <w:rPr>
-          <w:sz w:val="32"/>
-          <w:szCs w:val="32"/>
-          <w:lang w:val="en-US"/>
-        </w:rPr>
-      </w:pPr>
-    </w:p>
-    <w:p>
-      <w:pPr>
-        <w:rPr>
-          <w:sz w:val="32"/>
-          <w:szCs w:val="32"/>
-          <w:lang w:val="en-US"/>
-        </w:rPr>
-      </w:pPr>
+    </w:p>
+    <w:p>
+      <w:pPr>
+        <w:rPr>
+          <w:rFonts w:ascii="Times New Roman" w:hAnsi="Times New Roman" w:cs="Times New Roman"/>
+          <w:b/>
+          <w:bCs/>
+          <w:sz w:val="28"/>
+          <w:szCs w:val="28"/>
+          <w:lang w:val="en-US"/>
+        </w:rPr>
+      </w:pPr>
+      <w:r>
+        <w:rPr>
+          <w:rFonts w:ascii="Times New Roman" w:hAnsi="Times New Roman" w:cs="Times New Roman"/>
+          <w:b/>
+          <w:bCs/>
+          <w:sz w:val="28"/>
+          <w:szCs w:val="28"/>
+          <w:lang w:val="en-US"/>
+        </w:rPr>
+        <w:lastRenderedPageBreak/>
+        <w:t>Executive Overview</w:t>
+      </w:r>
+    </w:p>
+    <w:p>
+      <w:pPr>
+        <w:rPr>
+          <w:rFonts w:ascii="Times New Roman" w:hAnsi="Times New Roman" w:cs="Times New Roman"/>
+          <w:sz w:val="24"/>
+          <w:szCs w:val="24"/>
+          <w:lang w:val="en-US"/>
+        </w:rPr>
+      </w:pPr>
+      <w:r>
+        <w:rPr>
+          <w:rFonts w:ascii="Times New Roman" w:hAnsi="Times New Roman" w:cs="Times New Roman"/>
+          <w:sz w:val="24"/>
+          <w:szCs w:val="24"/>
+          <w:lang w:val="en-US"/>
+        </w:rPr>
+        <w:t>Dinal will write it later</w:t>
+      </w:r>
+    </w:p>
+    <w:p>
+      <w:pPr>
+        <w:rPr>
+          <w:rFonts w:ascii="Times New Roman" w:hAnsi="Times New Roman" w:cs="Times New Roman"/>
+          <w:b/>
+          <w:bCs/>
+          <w:sz w:val="28"/>
+          <w:szCs w:val="28"/>
+          <w:lang w:val="en-US"/>
+        </w:rPr>
+      </w:pPr>
+    </w:p>
+    <w:p>
+      <w:pPr>
+        <w:rPr>
+          <w:rFonts w:ascii="Times New Roman" w:hAnsi="Times New Roman" w:cs="Times New Roman"/>
+          <w:b/>
+          <w:bCs/>
+          <w:sz w:val="28"/>
+          <w:szCs w:val="28"/>
+          <w:lang w:val="en-US"/>
+        </w:rPr>
+      </w:pPr>
+      <w:r>
+        <w:rPr>
+          <w:rFonts w:ascii="Times New Roman" w:hAnsi="Times New Roman" w:cs="Times New Roman"/>
+          <w:b/>
+          <w:bCs/>
+          <w:sz w:val="28"/>
+          <w:szCs w:val="28"/>
+          <w:lang w:val="en-US"/>
+        </w:rPr>
+        <w:t xml:space="preserve">Client description </w:t>
+      </w:r>
+    </w:p>
+    <w:p>
+      <w:pPr>
+        <w:rPr>
+          <w:rFonts w:ascii="Times New Roman" w:hAnsi="Times New Roman" w:cs="Times New Roman"/>
+          <w:sz w:val="24"/>
+          <w:szCs w:val="24"/>
+          <w:lang w:val="en-US"/>
+        </w:rPr>
+      </w:pPr>
+      <w:r>
+        <w:rPr>
+          <w:rFonts w:ascii="Times New Roman" w:hAnsi="Times New Roman" w:cs="Times New Roman"/>
+          <w:sz w:val="24"/>
+          <w:szCs w:val="24"/>
+          <w:lang w:val="en-US"/>
+        </w:rPr>
+        <w:t xml:space="preserve">The client’s full name is Simon Provencher; he is a supervisor at a company named OPEQ, Dinal and Ibrahim’s former manager. He deals with computer components like hard drives, motherboards, RAM etc. The client is remarkably familiar with computers, so he is very skilled and has decent literacy, for example, he is quite familiar with Microsoft Office 365 apps like word, excel, etc. He is also familiar with databases as we used databases for items during the internship.  </w:t>
+      </w:r>
+    </w:p>
+    <w:p>
+      <w:pPr>
+        <w:rPr>
+          <w:rFonts w:ascii="Times New Roman" w:hAnsi="Times New Roman" w:cs="Times New Roman"/>
+          <w:sz w:val="24"/>
+          <w:szCs w:val="24"/>
+          <w:lang w:val="en-US"/>
+        </w:rPr>
+      </w:pPr>
+    </w:p>
+    <w:p>
+      <w:pPr>
+        <w:rPr>
+          <w:rFonts w:ascii="Times New Roman" w:hAnsi="Times New Roman" w:cs="Times New Roman"/>
+          <w:sz w:val="24"/>
+          <w:szCs w:val="24"/>
+          <w:lang w:val="en-US"/>
+        </w:rPr>
+      </w:pPr>
+      <w:r>
+        <w:rPr>
+          <w:rFonts w:ascii="Times New Roman" w:hAnsi="Times New Roman" w:cs="Times New Roman"/>
+          <w:sz w:val="24"/>
+          <w:szCs w:val="24"/>
+          <w:lang w:val="en-US"/>
+        </w:rPr>
+        <w:t xml:space="preserve">The business problem is that Simon wants a better way to fill out an excel sheet using an application. The application will help </w:t>
+      </w:r>
+      <w:r>
+        <w:rPr>
+          <w:rFonts w:ascii="Times New Roman" w:hAnsi="Times New Roman" w:cs="Times New Roman"/>
+          <w:sz w:val="24"/>
+          <w:szCs w:val="24"/>
+          <w:lang w:val="en-US"/>
+        </w:rPr>
+        <w:t>organize</w:t>
+      </w:r>
+      <w:r>
+        <w:rPr>
+          <w:rFonts w:ascii="Times New Roman" w:hAnsi="Times New Roman" w:cs="Times New Roman"/>
+          <w:sz w:val="24"/>
+          <w:szCs w:val="24"/>
+          <w:lang w:val="en-US"/>
+        </w:rPr>
+        <w:t xml:space="preserve"> the data and make it easier to navigate. He wants to use an application because it will be clearer and more consistent to fill out rather than an excel sheet.</w:t>
+      </w:r>
+    </w:p>
+    <w:p>
+      <w:pPr>
+        <w:rPr>
+          <w:rFonts w:ascii="Times New Roman" w:hAnsi="Times New Roman" w:cs="Times New Roman"/>
+          <w:sz w:val="24"/>
+          <w:szCs w:val="24"/>
+          <w:lang w:val="en-US"/>
+        </w:rPr>
+      </w:pPr>
+    </w:p>
+    <w:p>
+      <w:pPr>
+        <w:rPr>
+          <w:rFonts w:ascii="Times New Roman" w:hAnsi="Times New Roman" w:cs="Times New Roman"/>
+          <w:b/>
+          <w:bCs/>
+          <w:sz w:val="28"/>
+          <w:szCs w:val="28"/>
+          <w:lang w:val="en-US"/>
+        </w:rPr>
+      </w:pPr>
+      <w:r>
+        <w:rPr>
+          <w:rFonts w:ascii="Times New Roman" w:hAnsi="Times New Roman" w:cs="Times New Roman"/>
+          <w:b/>
+          <w:bCs/>
+          <w:sz w:val="28"/>
+          <w:szCs w:val="28"/>
+          <w:lang w:val="en-US"/>
+        </w:rPr>
+        <w:t xml:space="preserve">Team Organization </w:t>
+      </w:r>
+    </w:p>
+    <w:p>
+      <w:pPr>
+        <w:rPr>
+          <w:rFonts w:ascii="Times New Roman" w:hAnsi="Times New Roman" w:cs="Times New Roman"/>
+          <w:sz w:val="24"/>
+          <w:szCs w:val="24"/>
+          <w:lang w:val="en-US"/>
+        </w:rPr>
+      </w:pPr>
+      <w:r>
+        <w:rPr>
+          <w:rFonts w:ascii="Times New Roman" w:hAnsi="Times New Roman" w:cs="Times New Roman"/>
+          <w:sz w:val="24"/>
+          <w:szCs w:val="24"/>
+          <w:lang w:val="en-US"/>
+        </w:rPr>
+        <w:t xml:space="preserve">Team meetings:  </w:t>
+      </w:r>
+    </w:p>
+    <w:p>
+      <w:pPr>
+        <w:rPr>
+          <w:rFonts w:ascii="Times New Roman" w:hAnsi="Times New Roman" w:cs="Times New Roman"/>
+          <w:sz w:val="24"/>
+          <w:szCs w:val="24"/>
+          <w:lang w:val="en-US"/>
+        </w:rPr>
+      </w:pPr>
+      <w:r>
+        <w:rPr>
+          <w:rFonts w:ascii="Times New Roman" w:hAnsi="Times New Roman" w:cs="Times New Roman"/>
+          <w:sz w:val="24"/>
+          <w:szCs w:val="24"/>
+          <w:lang w:val="en-US"/>
+        </w:rPr>
+        <w:t xml:space="preserve">Monday – 1:00 pm to 4:00 pm – in class </w:t>
+      </w:r>
+    </w:p>
+    <w:p>
+      <w:pPr>
+        <w:rPr>
+          <w:rFonts w:ascii="Times New Roman" w:hAnsi="Times New Roman" w:cs="Times New Roman"/>
+          <w:sz w:val="24"/>
+          <w:szCs w:val="24"/>
+          <w:lang w:val="en-US"/>
+        </w:rPr>
+      </w:pPr>
+      <w:r>
+        <w:rPr>
+          <w:rFonts w:ascii="Times New Roman" w:hAnsi="Times New Roman" w:cs="Times New Roman"/>
+          <w:sz w:val="24"/>
+          <w:szCs w:val="24"/>
+          <w:lang w:val="en-US"/>
+        </w:rPr>
+        <w:t xml:space="preserve">Wednesday – 8:30 am to 10:30 am – in class </w:t>
+      </w:r>
+    </w:p>
+    <w:p>
+      <w:pPr>
+        <w:rPr>
+          <w:rFonts w:ascii="Times New Roman" w:hAnsi="Times New Roman" w:cs="Times New Roman"/>
+          <w:sz w:val="24"/>
+          <w:szCs w:val="24"/>
+          <w:lang w:val="en-US"/>
+        </w:rPr>
+      </w:pPr>
+    </w:p>
+    <w:p>
+      <w:pPr>
+        <w:rPr>
+          <w:rFonts w:ascii="Times New Roman" w:hAnsi="Times New Roman" w:cs="Times New Roman"/>
+          <w:sz w:val="24"/>
+          <w:szCs w:val="24"/>
+          <w:lang w:val="en-US"/>
+        </w:rPr>
+      </w:pPr>
+      <w:r>
+        <w:rPr>
+          <w:rFonts w:ascii="Times New Roman" w:hAnsi="Times New Roman" w:cs="Times New Roman"/>
+          <w:sz w:val="24"/>
+          <w:szCs w:val="24"/>
+          <w:lang w:val="en-US"/>
+        </w:rPr>
+        <w:t xml:space="preserve">Online Repositories: </w:t>
+      </w:r>
+    </w:p>
+    <w:p>
+      <w:pPr>
+        <w:rPr>
+          <w:rFonts w:ascii="Times New Roman" w:hAnsi="Times New Roman" w:cs="Times New Roman"/>
+          <w:sz w:val="24"/>
+          <w:szCs w:val="24"/>
+          <w:lang w:val="en-US"/>
+        </w:rPr>
+      </w:pPr>
+      <w:r>
+        <w:rPr>
+          <w:rFonts w:ascii="Times New Roman" w:hAnsi="Times New Roman" w:cs="Times New Roman"/>
+          <w:sz w:val="24"/>
+          <w:szCs w:val="24"/>
+          <w:lang w:val="en-US"/>
+        </w:rPr>
+        <w:t xml:space="preserve">GitHub - https://github.com/D3153/SystemDevTermProject.git  </w:t>
+      </w:r>
+    </w:p>
+    <w:p>
+      <w:pPr>
+        <w:rPr>
+          <w:rFonts w:ascii="Times New Roman" w:hAnsi="Times New Roman" w:cs="Times New Roman"/>
+          <w:sz w:val="24"/>
+          <w:szCs w:val="24"/>
+          <w:lang w:val="en-US"/>
+        </w:rPr>
+      </w:pPr>
+      <w:r>
+        <w:rPr>
+          <w:rFonts w:ascii="Times New Roman" w:hAnsi="Times New Roman" w:cs="Times New Roman"/>
+          <w:sz w:val="24"/>
+          <w:szCs w:val="24"/>
+          <w:lang w:val="en-US"/>
+        </w:rPr>
+        <w:t xml:space="preserve">Microsoft Teams </w:t>
+      </w:r>
+    </w:p>
+    <w:p>
+      <w:pPr>
+        <w:rPr>
+          <w:rFonts w:ascii="Times New Roman" w:hAnsi="Times New Roman" w:cs="Times New Roman"/>
+          <w:sz w:val="24"/>
+          <w:szCs w:val="24"/>
+          <w:lang w:val="en-US"/>
+        </w:rPr>
+      </w:pPr>
+    </w:p>
+    <w:p>
+      <w:pPr>
+        <w:rPr>
+          <w:rFonts w:ascii="Times New Roman" w:hAnsi="Times New Roman" w:cs="Times New Roman"/>
+          <w:sz w:val="24"/>
+          <w:szCs w:val="24"/>
+          <w:lang w:val="en-US"/>
+        </w:rPr>
+      </w:pPr>
+      <w:r>
+        <w:rPr>
+          <w:rFonts w:ascii="Times New Roman" w:hAnsi="Times New Roman" w:cs="Times New Roman"/>
+          <w:sz w:val="24"/>
+          <w:szCs w:val="24"/>
+          <w:lang w:val="en-US"/>
+        </w:rPr>
+        <w:t xml:space="preserve">Communication Strategies: </w:t>
+      </w:r>
+    </w:p>
+    <w:p>
+      <w:pPr>
+        <w:rPr>
+          <w:rFonts w:ascii="Times New Roman" w:hAnsi="Times New Roman" w:cs="Times New Roman"/>
+          <w:sz w:val="24"/>
+          <w:szCs w:val="24"/>
+          <w:lang w:val="en-US"/>
+        </w:rPr>
+      </w:pPr>
+      <w:r>
+        <w:rPr>
+          <w:rFonts w:ascii="Times New Roman" w:hAnsi="Times New Roman" w:cs="Times New Roman"/>
+          <w:sz w:val="24"/>
+          <w:szCs w:val="24"/>
+          <w:lang w:val="en-US"/>
+        </w:rPr>
+        <w:t xml:space="preserve">Microsoft Teams </w:t>
+      </w:r>
+    </w:p>
+    <w:p>
+      <w:pPr>
+        <w:rPr>
+          <w:rFonts w:ascii="Times New Roman" w:hAnsi="Times New Roman" w:cs="Times New Roman"/>
+          <w:sz w:val="24"/>
+          <w:szCs w:val="24"/>
+          <w:lang w:val="en-US"/>
+        </w:rPr>
+      </w:pPr>
+      <w:r>
+        <w:rPr>
+          <w:rFonts w:ascii="Times New Roman" w:hAnsi="Times New Roman" w:cs="Times New Roman"/>
+          <w:sz w:val="24"/>
+          <w:szCs w:val="24"/>
+          <w:lang w:val="en-US"/>
+        </w:rPr>
+        <w:t xml:space="preserve">Discord </w:t>
+      </w:r>
+    </w:p>
+    <w:p>
+      <w:pPr>
+        <w:rPr>
+          <w:rFonts w:ascii="Times New Roman" w:hAnsi="Times New Roman" w:cs="Times New Roman"/>
+          <w:sz w:val="24"/>
+          <w:szCs w:val="24"/>
+          <w:lang w:val="en-US"/>
+        </w:rPr>
+      </w:pPr>
+      <w:r>
+        <w:rPr>
+          <w:rFonts w:ascii="Times New Roman" w:hAnsi="Times New Roman" w:cs="Times New Roman"/>
+          <w:sz w:val="24"/>
+          <w:szCs w:val="24"/>
+          <w:lang w:val="en-US"/>
+        </w:rPr>
+        <w:t xml:space="preserve">By SMS (if necessary) </w:t>
+      </w:r>
+    </w:p>
+    <w:p>
+      <w:pPr>
+        <w:rPr>
+          <w:rFonts w:ascii="Times New Roman" w:hAnsi="Times New Roman" w:cs="Times New Roman"/>
+          <w:sz w:val="24"/>
+          <w:szCs w:val="24"/>
+          <w:lang w:val="en-US"/>
+        </w:rPr>
+      </w:pPr>
+    </w:p>
+    <w:p>
+      <w:pPr>
+        <w:rPr>
+          <w:rFonts w:ascii="Times New Roman" w:hAnsi="Times New Roman" w:cs="Times New Roman"/>
+          <w:sz w:val="24"/>
+          <w:szCs w:val="24"/>
+          <w:lang w:val="en-US"/>
+        </w:rPr>
+      </w:pPr>
+      <w:r>
+        <w:rPr>
+          <w:rFonts w:ascii="Times New Roman" w:hAnsi="Times New Roman" w:cs="Times New Roman"/>
+          <w:sz w:val="24"/>
+          <w:szCs w:val="24"/>
+          <w:lang w:val="en-US"/>
+        </w:rPr>
+        <w:t xml:space="preserve">Extra Meetings: </w:t>
+      </w:r>
+    </w:p>
+    <w:p>
+      <w:pPr>
+        <w:rPr>
+          <w:rFonts w:ascii="Times New Roman" w:hAnsi="Times New Roman" w:cs="Times New Roman"/>
+          <w:sz w:val="24"/>
+          <w:szCs w:val="24"/>
+          <w:lang w:val="en-US"/>
+        </w:rPr>
+      </w:pPr>
+      <w:r>
+        <w:rPr>
+          <w:rFonts w:ascii="Times New Roman" w:hAnsi="Times New Roman" w:cs="Times New Roman"/>
+          <w:sz w:val="24"/>
+          <w:szCs w:val="24"/>
+          <w:lang w:val="en-US"/>
+        </w:rPr>
+        <w:lastRenderedPageBreak/>
+        <w:t>Wednesday – 11:00 am to 1:00 pm – Library, Computer labs or Online</w:t>
+      </w:r>
+    </w:p>
+    <w:p>
+      <w:pPr>
+        <w:rPr>
+          <w:rFonts w:ascii="Times New Roman" w:hAnsi="Times New Roman" w:cs="Times New Roman"/>
+          <w:sz w:val="24"/>
+          <w:szCs w:val="24"/>
+          <w:lang w:val="en-US"/>
+        </w:rPr>
+      </w:pPr>
+    </w:p>
+    <w:p>
+      <w:pPr>
+        <w:rPr>
+          <w:rFonts w:ascii="Times New Roman" w:hAnsi="Times New Roman" w:cs="Times New Roman"/>
+          <w:b/>
+          <w:bCs/>
+          <w:sz w:val="28"/>
+          <w:szCs w:val="28"/>
+          <w:lang w:val="en-US"/>
+        </w:rPr>
+      </w:pPr>
+      <w:r>
+        <w:rPr>
+          <w:rFonts w:ascii="Times New Roman" w:hAnsi="Times New Roman" w:cs="Times New Roman"/>
+          <w:b/>
+          <w:bCs/>
+          <w:sz w:val="28"/>
+          <w:szCs w:val="28"/>
+          <w:lang w:val="en-US"/>
+        </w:rPr>
+        <w:t xml:space="preserve">Area of responsibility  </w:t>
+      </w:r>
+    </w:p>
+    <w:p>
+      <w:pPr>
+        <w:rPr>
+          <w:rFonts w:ascii="Times New Roman" w:hAnsi="Times New Roman" w:cs="Times New Roman"/>
+          <w:sz w:val="24"/>
+          <w:szCs w:val="24"/>
+          <w:lang w:val="en-US"/>
+        </w:rPr>
+      </w:pPr>
+    </w:p>
+    <w:p>
+      <w:pPr>
+        <w:rPr>
+          <w:rFonts w:ascii="Times New Roman" w:hAnsi="Times New Roman" w:cs="Times New Roman"/>
+          <w:b/>
+          <w:bCs/>
+          <w:sz w:val="24"/>
+          <w:szCs w:val="24"/>
+          <w:lang w:val="en-US"/>
+        </w:rPr>
+      </w:pPr>
+      <w:r>
+        <w:rPr>
+          <w:rFonts w:ascii="Times New Roman" w:hAnsi="Times New Roman" w:cs="Times New Roman"/>
+          <w:b/>
+          <w:bCs/>
+          <w:sz w:val="24"/>
+          <w:szCs w:val="24"/>
+          <w:lang w:val="en-US"/>
+        </w:rPr>
+        <w:t xml:space="preserve">Team Leader </w:t>
+      </w:r>
+    </w:p>
+    <w:p>
+      <w:pPr>
+        <w:rPr>
+          <w:rFonts w:ascii="Times New Roman" w:hAnsi="Times New Roman" w:cs="Times New Roman"/>
+          <w:sz w:val="24"/>
+          <w:szCs w:val="24"/>
+          <w:lang w:val="en-US"/>
+        </w:rPr>
+      </w:pPr>
+      <w:r>
+        <w:rPr>
+          <w:rFonts w:ascii="Times New Roman" w:hAnsi="Times New Roman" w:cs="Times New Roman"/>
+          <w:sz w:val="24"/>
+          <w:szCs w:val="24"/>
+          <w:lang w:val="en-US"/>
+        </w:rPr>
+        <w:t xml:space="preserve">We decided to change the team leader for each deliverable but there will be repeats. The order is as follows: </w:t>
+      </w:r>
+    </w:p>
+    <w:p>
+      <w:pPr>
+        <w:rPr>
+          <w:rFonts w:ascii="Times New Roman" w:hAnsi="Times New Roman" w:cs="Times New Roman"/>
+          <w:sz w:val="24"/>
+          <w:szCs w:val="24"/>
+          <w:lang w:val="en-US"/>
+        </w:rPr>
+      </w:pPr>
+      <w:r>
+        <w:rPr>
+          <w:rFonts w:ascii="Times New Roman" w:hAnsi="Times New Roman" w:cs="Times New Roman"/>
+          <w:sz w:val="24"/>
+          <w:szCs w:val="24"/>
+          <w:lang w:val="en-US"/>
+        </w:rPr>
+        <w:t xml:space="preserve">Deliverable 1 - Jiamin Yuan </w:t>
+      </w:r>
+    </w:p>
+    <w:p>
+      <w:pPr>
+        <w:rPr>
+          <w:rFonts w:ascii="Times New Roman" w:hAnsi="Times New Roman" w:cs="Times New Roman"/>
+          <w:sz w:val="24"/>
+          <w:szCs w:val="24"/>
+          <w:lang w:val="en-US"/>
+        </w:rPr>
+      </w:pPr>
+      <w:r>
+        <w:rPr>
+          <w:rFonts w:ascii="Times New Roman" w:hAnsi="Times New Roman" w:cs="Times New Roman"/>
+          <w:sz w:val="24"/>
+          <w:szCs w:val="24"/>
+          <w:lang w:val="en-US"/>
+        </w:rPr>
+        <w:t xml:space="preserve">Deliverable 2 - Dinal Patel </w:t>
+      </w:r>
+    </w:p>
+    <w:p>
+      <w:pPr>
+        <w:rPr>
+          <w:rFonts w:ascii="Times New Roman" w:hAnsi="Times New Roman" w:cs="Times New Roman"/>
+          <w:sz w:val="24"/>
+          <w:szCs w:val="24"/>
+          <w:lang w:val="en-US"/>
+        </w:rPr>
+      </w:pPr>
+      <w:r>
+        <w:rPr>
+          <w:rFonts w:ascii="Times New Roman" w:hAnsi="Times New Roman" w:cs="Times New Roman"/>
+          <w:sz w:val="24"/>
+          <w:szCs w:val="24"/>
+          <w:lang w:val="en-US"/>
+        </w:rPr>
+        <w:t xml:space="preserve">Deliverable 3 - Ibrahim Awad </w:t>
+      </w:r>
+    </w:p>
+    <w:p>
+      <w:pPr>
+        <w:rPr>
+          <w:rFonts w:ascii="Times New Roman" w:hAnsi="Times New Roman" w:cs="Times New Roman"/>
+          <w:sz w:val="24"/>
+          <w:szCs w:val="24"/>
+          <w:lang w:val="en-US"/>
+        </w:rPr>
+      </w:pPr>
+      <w:r>
+        <w:rPr>
+          <w:rFonts w:ascii="Times New Roman" w:hAnsi="Times New Roman" w:cs="Times New Roman"/>
+          <w:sz w:val="24"/>
+          <w:szCs w:val="24"/>
+          <w:lang w:val="en-US"/>
+        </w:rPr>
+        <w:t xml:space="preserve">Deliverable 4 - Alihan Djamankulov </w:t>
+      </w:r>
+    </w:p>
+    <w:p>
+      <w:pPr>
+        <w:rPr>
+          <w:rFonts w:ascii="Times New Roman" w:hAnsi="Times New Roman" w:cs="Times New Roman"/>
+          <w:sz w:val="24"/>
+          <w:szCs w:val="24"/>
+          <w:lang w:val="en-US"/>
+        </w:rPr>
+      </w:pPr>
+      <w:r>
+        <w:rPr>
+          <w:rFonts w:ascii="Times New Roman" w:hAnsi="Times New Roman" w:cs="Times New Roman"/>
+          <w:sz w:val="24"/>
+          <w:szCs w:val="24"/>
+          <w:lang w:val="en-US"/>
+        </w:rPr>
+        <w:t xml:space="preserve">Deliverable 5 - Craig Justin Balibalos </w:t>
+      </w:r>
+    </w:p>
+    <w:p>
+      <w:pPr>
+        <w:rPr>
+          <w:rFonts w:ascii="Times New Roman" w:hAnsi="Times New Roman" w:cs="Times New Roman"/>
+          <w:sz w:val="24"/>
+          <w:szCs w:val="24"/>
+          <w:lang w:val="en-US"/>
+        </w:rPr>
+      </w:pPr>
+      <w:r>
+        <w:rPr>
+          <w:rFonts w:ascii="Times New Roman" w:hAnsi="Times New Roman" w:cs="Times New Roman"/>
+          <w:sz w:val="24"/>
+          <w:szCs w:val="24"/>
+          <w:lang w:val="en-US"/>
+        </w:rPr>
+        <w:t xml:space="preserve">Deliverable 6 - Jiamin Yuan </w:t>
+      </w:r>
+    </w:p>
+    <w:p>
+      <w:pPr>
+        <w:rPr>
+          <w:rFonts w:ascii="Times New Roman" w:hAnsi="Times New Roman" w:cs="Times New Roman"/>
+          <w:sz w:val="24"/>
+          <w:szCs w:val="24"/>
+          <w:lang w:val="en-US"/>
+        </w:rPr>
+      </w:pPr>
+      <w:r>
+        <w:rPr>
+          <w:rFonts w:ascii="Times New Roman" w:hAnsi="Times New Roman" w:cs="Times New Roman"/>
+          <w:sz w:val="24"/>
+          <w:szCs w:val="24"/>
+          <w:lang w:val="en-US"/>
+        </w:rPr>
+        <w:t xml:space="preserve">Deliverable 7 - Dinal Patel </w:t>
+      </w:r>
+    </w:p>
+    <w:p>
+      <w:pPr>
+        <w:rPr>
+          <w:rFonts w:ascii="Times New Roman" w:hAnsi="Times New Roman" w:cs="Times New Roman"/>
+          <w:sz w:val="24"/>
+          <w:szCs w:val="24"/>
+          <w:lang w:val="en-US"/>
+        </w:rPr>
+      </w:pPr>
+    </w:p>
+    <w:p>
+      <w:pPr>
+        <w:rPr>
+          <w:rFonts w:ascii="Times New Roman" w:hAnsi="Times New Roman" w:cs="Times New Roman"/>
+          <w:sz w:val="24"/>
+          <w:szCs w:val="24"/>
+          <w:lang w:val="en-US"/>
+        </w:rPr>
+      </w:pPr>
+      <w:r>
+        <w:rPr>
+          <w:rFonts w:ascii="Times New Roman" w:hAnsi="Times New Roman" w:cs="Times New Roman"/>
+          <w:sz w:val="24"/>
+          <w:szCs w:val="24"/>
+          <w:lang w:val="en-US"/>
+        </w:rPr>
+        <w:t xml:space="preserve">Client Contact: </w:t>
+      </w:r>
+    </w:p>
+    <w:p>
+      <w:pPr>
+        <w:rPr>
+          <w:rFonts w:ascii="Times New Roman" w:hAnsi="Times New Roman" w:cs="Times New Roman"/>
+          <w:sz w:val="24"/>
+          <w:szCs w:val="24"/>
+          <w:lang w:val="en-US"/>
+        </w:rPr>
+      </w:pPr>
+      <w:r>
+        <w:rPr>
+          <w:rFonts w:ascii="Times New Roman" w:hAnsi="Times New Roman" w:cs="Times New Roman"/>
+          <w:sz w:val="24"/>
+          <w:szCs w:val="24"/>
+          <w:lang w:val="en-US"/>
+        </w:rPr>
+        <w:t xml:space="preserve">Dinal will be the main contact with the client. Since she worked with them and is familiar with their work, we decided it would be best to have her as the main contact.  </w:t>
+      </w:r>
+    </w:p>
+    <w:p>
+      <w:pPr>
+        <w:rPr>
+          <w:rFonts w:ascii="Times New Roman" w:hAnsi="Times New Roman" w:cs="Times New Roman"/>
+          <w:sz w:val="24"/>
+          <w:szCs w:val="24"/>
+          <w:lang w:val="en-US"/>
+        </w:rPr>
+      </w:pPr>
+    </w:p>
+    <w:p>
+      <w:pPr>
+        <w:rPr>
+          <w:rFonts w:ascii="Times New Roman" w:hAnsi="Times New Roman" w:cs="Times New Roman"/>
+          <w:sz w:val="24"/>
+          <w:szCs w:val="24"/>
+          <w:lang w:val="en-US"/>
+        </w:rPr>
+      </w:pPr>
+      <w:r>
+        <w:rPr>
+          <w:rFonts w:ascii="Times New Roman" w:hAnsi="Times New Roman" w:cs="Times New Roman"/>
+          <w:sz w:val="24"/>
+          <w:szCs w:val="24"/>
+          <w:lang w:val="en-US"/>
+        </w:rPr>
+        <w:t xml:space="preserve">Client contact info: </w:t>
+      </w:r>
+    </w:p>
+    <w:p>
+      <w:pPr>
+        <w:rPr>
+          <w:rFonts w:ascii="Times New Roman" w:hAnsi="Times New Roman" w:cs="Times New Roman"/>
+          <w:sz w:val="24"/>
+          <w:szCs w:val="24"/>
+          <w:lang w:val="en-US"/>
+        </w:rPr>
+      </w:pPr>
+      <w:r>
+        <w:rPr>
+          <w:rFonts w:ascii="Times New Roman" w:hAnsi="Times New Roman" w:cs="Times New Roman"/>
+          <w:sz w:val="24"/>
+          <w:szCs w:val="24"/>
+          <w:lang w:val="en-US"/>
+        </w:rPr>
+        <w:t xml:space="preserve">OPEQ phone number: (514)316-0399 ext.4 </w:t>
+      </w:r>
+    </w:p>
+    <w:p>
+      <w:pPr>
+        <w:rPr>
+          <w:rFonts w:ascii="Times New Roman" w:hAnsi="Times New Roman" w:cs="Times New Roman"/>
+          <w:sz w:val="24"/>
+          <w:szCs w:val="24"/>
+          <w:lang w:val="en-US"/>
+        </w:rPr>
+      </w:pPr>
+      <w:r>
+        <w:rPr>
+          <w:rFonts w:ascii="Times New Roman" w:hAnsi="Times New Roman" w:cs="Times New Roman"/>
+          <w:sz w:val="24"/>
+          <w:szCs w:val="24"/>
+          <w:lang w:val="en-US"/>
+        </w:rPr>
+        <w:t xml:space="preserve">Email: atm@opeq.qc.ca </w:t>
+      </w:r>
+    </w:p>
+    <w:p>
+      <w:pPr>
+        <w:rPr>
+          <w:rFonts w:ascii="Times New Roman" w:hAnsi="Times New Roman" w:cs="Times New Roman"/>
+          <w:sz w:val="24"/>
+          <w:szCs w:val="24"/>
+          <w:lang w:val="en-US"/>
+        </w:rPr>
+      </w:pPr>
+    </w:p>
+    <w:p>
+      <w:pPr>
+        <w:rPr>
+          <w:rFonts w:ascii="Times New Roman" w:hAnsi="Times New Roman" w:cs="Times New Roman"/>
+          <w:sz w:val="24"/>
+          <w:szCs w:val="24"/>
+          <w:lang w:val="en-US"/>
+        </w:rPr>
+      </w:pPr>
+      <w:r>
+        <w:rPr>
+          <w:rFonts w:ascii="Times New Roman" w:hAnsi="Times New Roman" w:cs="Times New Roman"/>
+          <w:sz w:val="24"/>
+          <w:szCs w:val="24"/>
+          <w:lang w:val="en-US"/>
+        </w:rPr>
+        <w:t xml:space="preserve">Reports: </w:t>
+      </w:r>
+    </w:p>
+    <w:p>
+      <w:pPr>
+        <w:rPr>
+          <w:rFonts w:ascii="Times New Roman" w:hAnsi="Times New Roman" w:cs="Times New Roman"/>
+          <w:sz w:val="24"/>
+          <w:szCs w:val="24"/>
+          <w:lang w:val="en-US"/>
+        </w:rPr>
+      </w:pPr>
+      <w:r>
+        <w:rPr>
+          <w:rFonts w:ascii="Times New Roman" w:hAnsi="Times New Roman" w:cs="Times New Roman"/>
+          <w:sz w:val="24"/>
+          <w:szCs w:val="24"/>
+          <w:lang w:val="en-US"/>
+        </w:rPr>
+        <w:t>Jiamin will make sure that the reports are all accurate and proper. Since she is the most proficient at organizing and makes sure that the report is accurate and done properly. She will not tell people what to put and how to do it because that is the team leader's job, instead she will make sure that the deliverable document is well organized.</w:t>
+      </w:r>
     </w:p>
     <w:sectPr>
       <w:pgSz w:w="12240" w:h="15840"/>

</xml_diff>